<commit_message>
Auto-generating examples based on the following commits:
aL3xa/rapport@ea8f3f2 by Gergely Daróczi
</commit_message>
<xml_diff>
--- a/demo/nortest.docx
+++ b/demo/nortest.docx
@@ -488,7 +488,7 @@
                 <a:graphicData uri="http://schemas.openxmlformats.org/drawingml/2006/picture">
                   <pic:pic>
                     <pic:nvPicPr>
-                      <pic:cNvPr descr="/tmp/RtmpeIwHkw/file24774ab6.png" id="0" name="Picture"/>
+                      <pic:cNvPr descr="/tmp/RtmpEMWtXJ/file1ad75d4e.png" id="0" name="Picture"/>
                       <pic:cNvPicPr>
                         <a:picLocks noChangeArrowheads="1" noChangeAspect="1"/>
                       </pic:cNvPicPr>
@@ -907,14 +907,187 @@
         <w:t xml:space="preserve">less than 0.05 indicate significant discrepancies):</w:t>
       </w:r>
     </w:p>
-    <w:p>
-      <w:r>
-        <w:rPr>
-          <w:i/>
-        </w:rPr>
-        <w:t xml:space="preserve">0.05</w:t>
-      </w:r>
-    </w:p>
+    <w:tbl>
+      <w:tblPr/>
+      <w:tblGrid/>
+      <w:tr>
+        <w:tc>
+          <w:tcPr>
+            <w:tcBorders>
+              <w:bottom w:val="single"/>
+            </w:tcBorders>
+            <w:vAlign w:val="bottom"/>
+          </w:tcPr>
+          <w:p/>
+        </w:tc>
+        <w:tc>
+          <w:tcPr>
+            <w:tcBorders>
+              <w:bottom w:val="single"/>
+            </w:tcBorders>
+            <w:vAlign w:val="bottom"/>
+          </w:tcPr>
+          <w:p>
+            <w:pPr>
+              <w:jc w:val="left"/>
+            </w:pPr>
+            <w:r>
+              <w:rPr>
+                <w:b/>
+              </w:rPr>
+              <w:t xml:space="preserve">Statistic</w:t>
+            </w:r>
+          </w:p>
+        </w:tc>
+        <w:tc>
+          <w:tcPr>
+            <w:tcBorders>
+              <w:bottom w:val="single"/>
+            </w:tcBorders>
+            <w:vAlign w:val="bottom"/>
+          </w:tcPr>
+          <w:p>
+            <w:pPr>
+              <w:jc w:val="left"/>
+            </w:pPr>
+            <w:r>
+              <w:rPr>
+                <w:b/>
+              </w:rPr>
+              <w:t xml:space="preserve">p-value</w:t>
+            </w:r>
+          </w:p>
+        </w:tc>
+      </w:tr>
+      <w:tr>
+        <w:tc>
+          <w:p>
+            <w:pPr>
+              <w:jc w:val="left"/>
+            </w:pPr>
+            <w:r>
+              <w:t xml:space="preserve">Shapiro-Wilk normality test</w:t>
+            </w:r>
+          </w:p>
+        </w:tc>
+        <w:tc>
+          <w:p>
+            <w:pPr>
+              <w:jc w:val="left"/>
+            </w:pPr>
+            <w:r>
+              <w:t xml:space="preserve">0.9001</w:t>
+            </w:r>
+          </w:p>
+        </w:tc>
+        <w:tc>
+          <w:p>
+            <w:pPr>
+              <w:jc w:val="left"/>
+            </w:pPr>
+            <w:r>
+              <w:t xml:space="preserve">0</w:t>
+            </w:r>
+          </w:p>
+        </w:tc>
+      </w:tr>
+      <w:tr>
+        <w:tc>
+          <w:p>
+            <w:pPr>
+              <w:jc w:val="left"/>
+            </w:pPr>
+            <w:r>
+              <w:t xml:space="preserve">Lilliefors (Kolmogorov-Smirnov) normality test</w:t>
+            </w:r>
+          </w:p>
+        </w:tc>
+        <w:tc>
+          <w:p>
+            <w:pPr>
+              <w:jc w:val="left"/>
+            </w:pPr>
+            <w:r>
+              <w:t xml:space="preserve">0.168</w:t>
+            </w:r>
+          </w:p>
+        </w:tc>
+        <w:tc>
+          <w:p>
+            <w:pPr>
+              <w:jc w:val="left"/>
+            </w:pPr>
+            <w:r>
+              <w:t xml:space="preserve">0</w:t>
+            </w:r>
+          </w:p>
+        </w:tc>
+      </w:tr>
+      <w:tr>
+        <w:tc>
+          <w:p>
+            <w:pPr>
+              <w:jc w:val="left"/>
+            </w:pPr>
+            <w:r>
+              <w:t xml:space="preserve">Anderson-Darling normality test</w:t>
+            </w:r>
+          </w:p>
+        </w:tc>
+        <w:tc>
+          <w:p>
+            <w:pPr>
+              <w:jc w:val="left"/>
+            </w:pPr>
+            <w:r>
+              <w:t xml:space="preserve">18.753</w:t>
+            </w:r>
+          </w:p>
+        </w:tc>
+        <w:tc>
+          <w:p>
+            <w:pPr>
+              <w:jc w:val="left"/>
+            </w:pPr>
+            <w:r>
+              <w:t xml:space="preserve">0</w:t>
+            </w:r>
+          </w:p>
+        </w:tc>
+      </w:tr>
+      <w:tr>
+        <w:tc>
+          <w:p>
+            <w:pPr>
+              <w:jc w:val="left"/>
+            </w:pPr>
+            <w:r>
+              <w:t xml:space="preserve">Pearson chi-square normality test</w:t>
+            </w:r>
+          </w:p>
+        </w:tc>
+        <w:tc>
+          <w:p>
+            <w:pPr>
+              <w:jc w:val="left"/>
+            </w:pPr>
+            <w:r>
+              <w:t xml:space="preserve">1791.25</w:t>
+            </w:r>
+          </w:p>
+        </w:tc>
+        <w:tc>
+          <w:p>
+            <w:pPr>
+              <w:jc w:val="left"/>
+            </w:pPr>
+            <w:r>
+              <w:t xml:space="preserve">0</w:t>
+            </w:r>
+          </w:p>
+        </w:tc>
+      </w:tr>
+    </w:tbl>
     <w:p>
       <w:r>
         <w:t xml:space="preserve">So, let's draw some conclusions based on applied normality test:</w:t>
@@ -1160,7 +1333,7 @@
                 <a:graphicData uri="http://schemas.openxmlformats.org/drawingml/2006/picture">
                   <pic:pic>
                     <pic:nvPicPr>
-                      <pic:cNvPr descr="/tmp/RtmpeIwHkw/file7f506d7e.png" id="0" name="Picture"/>
+                      <pic:cNvPr descr="/tmp/RtmpEMWtXJ/file1f98d5e0.png" id="0" name="Picture"/>
                       <pic:cNvPicPr>
                         <a:picLocks noChangeArrowheads="1" noChangeAspect="1"/>
                       </pic:cNvPicPr>
@@ -1278,7 +1451,7 @@
                 <a:graphicData uri="http://schemas.openxmlformats.org/drawingml/2006/picture">
                   <pic:pic>
                     <pic:nvPicPr>
-                      <pic:cNvPr descr="/tmp/RtmpeIwHkw/file3a769aaa.png" id="0" name="Picture"/>
+                      <pic:cNvPr descr="/tmp/RtmpEMWtXJ/file24b14d8e.png" id="0" name="Picture"/>
                       <pic:cNvPicPr>
                         <a:picLocks noChangeArrowheads="1" noChangeAspect="1"/>
                       </pic:cNvPicPr>
@@ -1360,7 +1533,7 @@
                 <a:graphicData uri="http://schemas.openxmlformats.org/drawingml/2006/picture">
                   <pic:pic>
                     <pic:nvPicPr>
-                      <pic:cNvPr descr="/tmp/RtmpeIwHkw/file28f47b25.png" id="0" name="Picture"/>
+                      <pic:cNvPr descr="/tmp/RtmpEMWtXJ/file7316827d.png" id="0" name="Picture"/>
                       <pic:cNvPicPr>
                         <a:picLocks noChangeArrowheads="1" noChangeAspect="1"/>
                       </pic:cNvPicPr>
@@ -2139,14 +2312,187 @@
         <w:t xml:space="preserve">less than 0.05 indicate significant discrepancies):</w:t>
       </w:r>
     </w:p>
-    <w:p>
-      <w:r>
-        <w:rPr>
-          <w:i/>
-        </w:rPr>
-        <w:t xml:space="preserve">0.05</w:t>
-      </w:r>
-    </w:p>
+    <w:tbl>
+      <w:tblPr/>
+      <w:tblGrid/>
+      <w:tr>
+        <w:tc>
+          <w:tcPr>
+            <w:tcBorders>
+              <w:bottom w:val="single"/>
+            </w:tcBorders>
+            <w:vAlign w:val="bottom"/>
+          </w:tcPr>
+          <w:p/>
+        </w:tc>
+        <w:tc>
+          <w:tcPr>
+            <w:tcBorders>
+              <w:bottom w:val="single"/>
+            </w:tcBorders>
+            <w:vAlign w:val="bottom"/>
+          </w:tcPr>
+          <w:p>
+            <w:pPr>
+              <w:jc w:val="left"/>
+            </w:pPr>
+            <w:r>
+              <w:rPr>
+                <w:b/>
+              </w:rPr>
+              <w:t xml:space="preserve">Statistic</w:t>
+            </w:r>
+          </w:p>
+        </w:tc>
+        <w:tc>
+          <w:tcPr>
+            <w:tcBorders>
+              <w:bottom w:val="single"/>
+            </w:tcBorders>
+            <w:vAlign w:val="bottom"/>
+          </w:tcPr>
+          <w:p>
+            <w:pPr>
+              <w:jc w:val="left"/>
+            </w:pPr>
+            <w:r>
+              <w:rPr>
+                <w:b/>
+              </w:rPr>
+              <w:t xml:space="preserve">p-value</w:t>
+            </w:r>
+          </w:p>
+        </w:tc>
+      </w:tr>
+      <w:tr>
+        <w:tc>
+          <w:p>
+            <w:pPr>
+              <w:jc w:val="left"/>
+            </w:pPr>
+            <w:r>
+              <w:t xml:space="preserve">Shapiro-Wilk normality test</w:t>
+            </w:r>
+          </w:p>
+        </w:tc>
+        <w:tc>
+          <w:p>
+            <w:pPr>
+              <w:jc w:val="left"/>
+            </w:pPr>
+            <w:r>
+              <w:t xml:space="preserve">0.9001</w:t>
+            </w:r>
+          </w:p>
+        </w:tc>
+        <w:tc>
+          <w:p>
+            <w:pPr>
+              <w:jc w:val="left"/>
+            </w:pPr>
+            <w:r>
+              <w:t xml:space="preserve">0</w:t>
+            </w:r>
+          </w:p>
+        </w:tc>
+      </w:tr>
+      <w:tr>
+        <w:tc>
+          <w:p>
+            <w:pPr>
+              <w:jc w:val="left"/>
+            </w:pPr>
+            <w:r>
+              <w:t xml:space="preserve">Lilliefors (Kolmogorov-Smirnov) normality test</w:t>
+            </w:r>
+          </w:p>
+        </w:tc>
+        <w:tc>
+          <w:p>
+            <w:pPr>
+              <w:jc w:val="left"/>
+            </w:pPr>
+            <w:r>
+              <w:t xml:space="preserve">0.168</w:t>
+            </w:r>
+          </w:p>
+        </w:tc>
+        <w:tc>
+          <w:p>
+            <w:pPr>
+              <w:jc w:val="left"/>
+            </w:pPr>
+            <w:r>
+              <w:t xml:space="preserve">0</w:t>
+            </w:r>
+          </w:p>
+        </w:tc>
+      </w:tr>
+      <w:tr>
+        <w:tc>
+          <w:p>
+            <w:pPr>
+              <w:jc w:val="left"/>
+            </w:pPr>
+            <w:r>
+              <w:t xml:space="preserve">Anderson-Darling normality test</w:t>
+            </w:r>
+          </w:p>
+        </w:tc>
+        <w:tc>
+          <w:p>
+            <w:pPr>
+              <w:jc w:val="left"/>
+            </w:pPr>
+            <w:r>
+              <w:t xml:space="preserve">18.753</w:t>
+            </w:r>
+          </w:p>
+        </w:tc>
+        <w:tc>
+          <w:p>
+            <w:pPr>
+              <w:jc w:val="left"/>
+            </w:pPr>
+            <w:r>
+              <w:t xml:space="preserve">0</w:t>
+            </w:r>
+          </w:p>
+        </w:tc>
+      </w:tr>
+      <w:tr>
+        <w:tc>
+          <w:p>
+            <w:pPr>
+              <w:jc w:val="left"/>
+            </w:pPr>
+            <w:r>
+              <w:t xml:space="preserve">Pearson chi-square normality test</w:t>
+            </w:r>
+          </w:p>
+        </w:tc>
+        <w:tc>
+          <w:p>
+            <w:pPr>
+              <w:jc w:val="left"/>
+            </w:pPr>
+            <w:r>
+              <w:t xml:space="preserve">1791.25</w:t>
+            </w:r>
+          </w:p>
+        </w:tc>
+        <w:tc>
+          <w:p>
+            <w:pPr>
+              <w:jc w:val="left"/>
+            </w:pPr>
+            <w:r>
+              <w:t xml:space="preserve">0</w:t>
+            </w:r>
+          </w:p>
+        </w:tc>
+      </w:tr>
+    </w:tbl>
     <w:p>
       <w:r>
         <w:t xml:space="preserve">So, let's draw some conclusions based on applied normality test:</w:t>
@@ -2392,7 +2738,7 @@
                 <a:graphicData uri="http://schemas.openxmlformats.org/drawingml/2006/picture">
                   <pic:pic>
                     <pic:nvPicPr>
-                      <pic:cNvPr descr="/tmp/RtmpeIwHkw/file229c83f7.png" id="0" name="Picture"/>
+                      <pic:cNvPr descr="/tmp/RtmpEMWtXJ/file8cef860.png" id="0" name="Picture"/>
                       <pic:cNvPicPr>
                         <a:picLocks noChangeArrowheads="1" noChangeAspect="1"/>
                       </pic:cNvPicPr>
@@ -2510,7 +2856,7 @@
                 <a:graphicData uri="http://schemas.openxmlformats.org/drawingml/2006/picture">
                   <pic:pic>
                     <pic:nvPicPr>
-                      <pic:cNvPr descr="/tmp/RtmpeIwHkw/file2895a385.png" id="0" name="Picture"/>
+                      <pic:cNvPr descr="/tmp/RtmpEMWtXJ/file5be9983b.png" id="0" name="Picture"/>
                       <pic:cNvPicPr>
                         <a:picLocks noChangeArrowheads="1" noChangeAspect="1"/>
                       </pic:cNvPicPr>
@@ -2592,7 +2938,7 @@
                 <a:graphicData uri="http://schemas.openxmlformats.org/drawingml/2006/picture">
                   <pic:pic>
                     <pic:nvPicPr>
-                      <pic:cNvPr descr="/tmp/RtmpeIwHkw/file590ddf4f.png" id="0" name="Picture"/>
+                      <pic:cNvPr descr="/tmp/RtmpEMWtXJ/file73621c99.png" id="0" name="Picture"/>
                       <pic:cNvPicPr>
                         <a:picLocks noChangeArrowheads="1" noChangeAspect="1"/>
                       </pic:cNvPicPr>
@@ -2998,7 +3344,7 @@
                 <a:graphicData uri="http://schemas.openxmlformats.org/drawingml/2006/picture">
                   <pic:pic>
                     <pic:nvPicPr>
-                      <pic:cNvPr descr="/tmp/RtmpeIwHkw/fileea1caf7.png" id="0" name="Picture"/>
+                      <pic:cNvPr descr="/tmp/RtmpEMWtXJ/file5e9c52a7.png" id="0" name="Picture"/>
                       <pic:cNvPicPr>
                         <a:picLocks noChangeArrowheads="1" noChangeAspect="1"/>
                       </pic:cNvPicPr>
@@ -3417,14 +3763,187 @@
         <w:t xml:space="preserve">less than 0.05 indicate significant discrepancies):</w:t>
       </w:r>
     </w:p>
-    <w:p>
-      <w:r>
-        <w:rPr>
-          <w:i/>
-        </w:rPr>
-        <w:t xml:space="preserve">0.05</w:t>
-      </w:r>
-    </w:p>
+    <w:tbl>
+      <w:tblPr/>
+      <w:tblGrid/>
+      <w:tr>
+        <w:tc>
+          <w:tcPr>
+            <w:tcBorders>
+              <w:bottom w:val="single"/>
+            </w:tcBorders>
+            <w:vAlign w:val="bottom"/>
+          </w:tcPr>
+          <w:p/>
+        </w:tc>
+        <w:tc>
+          <w:tcPr>
+            <w:tcBorders>
+              <w:bottom w:val="single"/>
+            </w:tcBorders>
+            <w:vAlign w:val="bottom"/>
+          </w:tcPr>
+          <w:p>
+            <w:pPr>
+              <w:jc w:val="left"/>
+            </w:pPr>
+            <w:r>
+              <w:rPr>
+                <w:b/>
+              </w:rPr>
+              <w:t xml:space="preserve">Statistic</w:t>
+            </w:r>
+          </w:p>
+        </w:tc>
+        <w:tc>
+          <w:tcPr>
+            <w:tcBorders>
+              <w:bottom w:val="single"/>
+            </w:tcBorders>
+            <w:vAlign w:val="bottom"/>
+          </w:tcPr>
+          <w:p>
+            <w:pPr>
+              <w:jc w:val="left"/>
+            </w:pPr>
+            <w:r>
+              <w:rPr>
+                <w:b/>
+              </w:rPr>
+              <w:t xml:space="preserve">p-value</w:t>
+            </w:r>
+          </w:p>
+        </w:tc>
+      </w:tr>
+      <w:tr>
+        <w:tc>
+          <w:p>
+            <w:pPr>
+              <w:jc w:val="left"/>
+            </w:pPr>
+            <w:r>
+              <w:t xml:space="preserve">Shapiro-Wilk normality test</w:t>
+            </w:r>
+          </w:p>
+        </w:tc>
+        <w:tc>
+          <w:p>
+            <w:pPr>
+              <w:jc w:val="left"/>
+            </w:pPr>
+            <w:r>
+              <w:t xml:space="preserve">0.9001</w:t>
+            </w:r>
+          </w:p>
+        </w:tc>
+        <w:tc>
+          <w:p>
+            <w:pPr>
+              <w:jc w:val="left"/>
+            </w:pPr>
+            <w:r>
+              <w:t xml:space="preserve">0</w:t>
+            </w:r>
+          </w:p>
+        </w:tc>
+      </w:tr>
+      <w:tr>
+        <w:tc>
+          <w:p>
+            <w:pPr>
+              <w:jc w:val="left"/>
+            </w:pPr>
+            <w:r>
+              <w:t xml:space="preserve">Lilliefors (Kolmogorov-Smirnov) normality test</w:t>
+            </w:r>
+          </w:p>
+        </w:tc>
+        <w:tc>
+          <w:p>
+            <w:pPr>
+              <w:jc w:val="left"/>
+            </w:pPr>
+            <w:r>
+              <w:t xml:space="preserve">0.168</w:t>
+            </w:r>
+          </w:p>
+        </w:tc>
+        <w:tc>
+          <w:p>
+            <w:pPr>
+              <w:jc w:val="left"/>
+            </w:pPr>
+            <w:r>
+              <w:t xml:space="preserve">0</w:t>
+            </w:r>
+          </w:p>
+        </w:tc>
+      </w:tr>
+      <w:tr>
+        <w:tc>
+          <w:p>
+            <w:pPr>
+              <w:jc w:val="left"/>
+            </w:pPr>
+            <w:r>
+              <w:t xml:space="preserve">Anderson-Darling normality test</w:t>
+            </w:r>
+          </w:p>
+        </w:tc>
+        <w:tc>
+          <w:p>
+            <w:pPr>
+              <w:jc w:val="left"/>
+            </w:pPr>
+            <w:r>
+              <w:t xml:space="preserve">18.753</w:t>
+            </w:r>
+          </w:p>
+        </w:tc>
+        <w:tc>
+          <w:p>
+            <w:pPr>
+              <w:jc w:val="left"/>
+            </w:pPr>
+            <w:r>
+              <w:t xml:space="preserve">0</w:t>
+            </w:r>
+          </w:p>
+        </w:tc>
+      </w:tr>
+      <w:tr>
+        <w:tc>
+          <w:p>
+            <w:pPr>
+              <w:jc w:val="left"/>
+            </w:pPr>
+            <w:r>
+              <w:t xml:space="preserve">Pearson chi-square normality test</w:t>
+            </w:r>
+          </w:p>
+        </w:tc>
+        <w:tc>
+          <w:p>
+            <w:pPr>
+              <w:jc w:val="left"/>
+            </w:pPr>
+            <w:r>
+              <w:t xml:space="preserve">1791.25</w:t>
+            </w:r>
+          </w:p>
+        </w:tc>
+        <w:tc>
+          <w:p>
+            <w:pPr>
+              <w:jc w:val="left"/>
+            </w:pPr>
+            <w:r>
+              <w:t xml:space="preserve">0</w:t>
+            </w:r>
+          </w:p>
+        </w:tc>
+      </w:tr>
+    </w:tbl>
     <w:p>
       <w:r>
         <w:t xml:space="preserve">So, let's draw some conclusions based on applied normality test:</w:t>
@@ -3670,7 +4189,7 @@
                 <a:graphicData uri="http://schemas.openxmlformats.org/drawingml/2006/picture">
                   <pic:pic>
                     <pic:nvPicPr>
-                      <pic:cNvPr descr="/tmp/RtmpeIwHkw/file29443505.png" id="0" name="Picture"/>
+                      <pic:cNvPr descr="/tmp/RtmpEMWtXJ/file106065f3.png" id="0" name="Picture"/>
                       <pic:cNvPicPr>
                         <a:picLocks noChangeArrowheads="1" noChangeAspect="1"/>
                       </pic:cNvPicPr>
@@ -3788,7 +4307,7 @@
                 <a:graphicData uri="http://schemas.openxmlformats.org/drawingml/2006/picture">
                   <pic:pic>
                     <pic:nvPicPr>
-                      <pic:cNvPr descr="/tmp/RtmpeIwHkw/file47ed3304.png" id="0" name="Picture"/>
+                      <pic:cNvPr descr="/tmp/RtmpEMWtXJ/file1a15d42f.png" id="0" name="Picture"/>
                       <pic:cNvPicPr>
                         <a:picLocks noChangeArrowheads="1" noChangeAspect="1"/>
                       </pic:cNvPicPr>
@@ -3870,7 +4389,7 @@
                 <a:graphicData uri="http://schemas.openxmlformats.org/drawingml/2006/picture">
                   <pic:pic>
                     <pic:nvPicPr>
-                      <pic:cNvPr descr="/tmp/RtmpeIwHkw/file345159cc.png" id="0" name="Picture"/>
+                      <pic:cNvPr descr="/tmp/RtmpEMWtXJ/file450d81a7.png" id="0" name="Picture"/>
                       <pic:cNvPicPr>
                         <a:picLocks noChangeArrowheads="1" noChangeAspect="1"/>
                       </pic:cNvPicPr>
@@ -3947,7 +4466,7 @@
         <w:t xml:space="preserve"> </w:t>
       </w:r>
       <w:r>
-        <w:t xml:space="preserve">(0.1) in 2.773 sec on x86_64-unknown-linux-gnu platform.</w:t>
+        <w:t xml:space="preserve">(0.2) in 2.959 sec on x86_64-unknown-linux-gnu platform.</w:t>
       </w:r>
     </w:p>
     <w:p>

</xml_diff>